<commit_message>
Added items in final project submission.
</commit_message>
<xml_diff>
--- a/Project_3_Report_CS_598_PSL_FA23.docx
+++ b/Project_3_Report_CS_598_PSL_FA23.docx
@@ -129,22 +129,30 @@
       <w:r>
         <w:rPr>
           <w:rFonts w:asciiTheme="minorHAnsi" w:eastAsia="Times New Roman" w:hAnsiTheme="minorHAnsi" w:cstheme="minorHAnsi"/>
-        </w:rPr>
-        <w:t>Kurt Tuohy (</w:t>
-      </w:r>
-      <w:proofErr w:type="spellStart"/>
-      <w:r>
-        <w:rPr>
-          <w:rFonts w:asciiTheme="minorHAnsi" w:eastAsia="Times New Roman" w:hAnsiTheme="minorHAnsi" w:cstheme="minorHAnsi"/>
-        </w:rPr>
-        <w:t>ktuohy</w:t>
-      </w:r>
-      <w:proofErr w:type="spellEnd"/>
-      <w:r>
-        <w:rPr>
-          <w:rFonts w:asciiTheme="minorHAnsi" w:eastAsia="Times New Roman" w:hAnsiTheme="minorHAnsi" w:cstheme="minorHAnsi"/>
-        </w:rPr>
-        <w:t xml:space="preserve">): </w:t>
+          <w:b/>
+          <w:bCs/>
+        </w:rPr>
+        <w:t>Kurt Tuohy</w:t>
+      </w:r>
+      <w:r>
+        <w:rPr>
+          <w:rFonts w:asciiTheme="minorHAnsi" w:eastAsia="Times New Roman" w:hAnsiTheme="minorHAnsi" w:cstheme="minorHAnsi"/>
+        </w:rPr>
+        <w:t xml:space="preserve"> </w:t>
+      </w:r>
+      <w:r>
+        <w:rPr>
+          <w:rFonts w:asciiTheme="minorHAnsi" w:eastAsia="Times New Roman" w:hAnsiTheme="minorHAnsi" w:cstheme="minorHAnsi"/>
+          <w:i/>
+          <w:iCs/>
+        </w:rPr>
+        <w:t>(ktuohy)</w:t>
+      </w:r>
+      <w:r>
+        <w:rPr>
+          <w:rFonts w:asciiTheme="minorHAnsi" w:eastAsia="Times New Roman" w:hAnsiTheme="minorHAnsi" w:cstheme="minorHAnsi"/>
+        </w:rPr>
+        <w:t xml:space="preserve">: </w:t>
       </w:r>
       <w:r>
         <w:rPr>
@@ -180,8 +188,30 @@
       <w:r>
         <w:rPr>
           <w:rFonts w:asciiTheme="minorHAnsi" w:eastAsia="Times New Roman" w:hAnsiTheme="minorHAnsi" w:cstheme="minorHAnsi"/>
-        </w:rPr>
-        <w:t xml:space="preserve">Neal Ryan (nealpr2): </w:t>
+          <w:b/>
+          <w:bCs/>
+        </w:rPr>
+        <w:t>Neal Ryan</w:t>
+      </w:r>
+      <w:r>
+        <w:rPr>
+          <w:rFonts w:asciiTheme="minorHAnsi" w:eastAsia="Times New Roman" w:hAnsiTheme="minorHAnsi" w:cstheme="minorHAnsi"/>
+        </w:rPr>
+        <w:t xml:space="preserve"> </w:t>
+      </w:r>
+      <w:r>
+        <w:rPr>
+          <w:rFonts w:asciiTheme="minorHAnsi" w:eastAsia="Times New Roman" w:hAnsiTheme="minorHAnsi" w:cstheme="minorHAnsi"/>
+          <w:i/>
+          <w:iCs/>
+        </w:rPr>
+        <w:t>(nealpr2)</w:t>
+      </w:r>
+      <w:r>
+        <w:rPr>
+          <w:rFonts w:asciiTheme="minorHAnsi" w:eastAsia="Times New Roman" w:hAnsiTheme="minorHAnsi" w:cstheme="minorHAnsi"/>
+        </w:rPr>
+        <w:t xml:space="preserve">: </w:t>
       </w:r>
       <w:r>
         <w:rPr>
@@ -204,19 +234,33 @@
           <w:rFonts w:asciiTheme="minorHAnsi" w:hAnsiTheme="minorHAnsi" w:cstheme="minorHAnsi"/>
         </w:rPr>
       </w:pPr>
-      <w:proofErr w:type="spellStart"/>
-      <w:r>
-        <w:rPr>
-          <w:rFonts w:asciiTheme="minorHAnsi" w:eastAsia="Times New Roman" w:hAnsiTheme="minorHAnsi" w:cstheme="minorHAnsi"/>
-        </w:rPr>
-        <w:t>Alelign</w:t>
-      </w:r>
-      <w:proofErr w:type="spellEnd"/>
-      <w:r>
-        <w:rPr>
-          <w:rFonts w:asciiTheme="minorHAnsi" w:eastAsia="Times New Roman" w:hAnsiTheme="minorHAnsi" w:cstheme="minorHAnsi"/>
-        </w:rPr>
-        <w:t xml:space="preserve"> Faris (faris2): mymain.py </w:t>
+      <w:r>
+        <w:rPr>
+          <w:rFonts w:asciiTheme="minorHAnsi" w:eastAsia="Times New Roman" w:hAnsiTheme="minorHAnsi" w:cstheme="minorHAnsi"/>
+          <w:b/>
+          <w:bCs/>
+        </w:rPr>
+        <w:t>Alelign Faris</w:t>
+      </w:r>
+      <w:r>
+        <w:rPr>
+          <w:rFonts w:asciiTheme="minorHAnsi" w:eastAsia="Times New Roman" w:hAnsiTheme="minorHAnsi" w:cstheme="minorHAnsi"/>
+        </w:rPr>
+        <w:t xml:space="preserve"> </w:t>
+      </w:r>
+      <w:r>
+        <w:rPr>
+          <w:rFonts w:asciiTheme="minorHAnsi" w:eastAsia="Times New Roman" w:hAnsiTheme="minorHAnsi" w:cstheme="minorHAnsi"/>
+          <w:i/>
+          <w:iCs/>
+        </w:rPr>
+        <w:t>(faris2)</w:t>
+      </w:r>
+      <w:r>
+        <w:rPr>
+          <w:rFonts w:asciiTheme="minorHAnsi" w:eastAsia="Times New Roman" w:hAnsiTheme="minorHAnsi" w:cstheme="minorHAnsi"/>
+        </w:rPr>
+        <w:t xml:space="preserve">: mymain.py </w:t>
       </w:r>
     </w:p>
     <w:p>
@@ -333,7 +377,55 @@
         <w:rPr>
           <w:rFonts w:asciiTheme="minorHAnsi" w:eastAsia="Times New Roman" w:hAnsiTheme="minorHAnsi" w:cstheme="minorHAnsi"/>
         </w:rPr>
-        <w:t>. For example, “I don’t like” and “I didn’t like” both get tokenized as “not like”, increasing their predictive power.</w:t>
+        <w:t xml:space="preserve">. For example, “I don’t </w:t>
+      </w:r>
+      <w:r>
+        <w:rPr>
+          <w:rFonts w:asciiTheme="minorHAnsi" w:eastAsia="Times New Roman" w:hAnsiTheme="minorHAnsi" w:cstheme="minorHAnsi"/>
+        </w:rPr>
+        <w:t>enjoy</w:t>
+      </w:r>
+      <w:r>
+        <w:rPr>
+          <w:rFonts w:asciiTheme="minorHAnsi" w:eastAsia="Times New Roman" w:hAnsiTheme="minorHAnsi" w:cstheme="minorHAnsi"/>
+        </w:rPr>
+        <w:t xml:space="preserve">” and “I didn’t </w:t>
+      </w:r>
+      <w:r>
+        <w:rPr>
+          <w:rFonts w:asciiTheme="minorHAnsi" w:eastAsia="Times New Roman" w:hAnsiTheme="minorHAnsi" w:cstheme="minorHAnsi"/>
+        </w:rPr>
+        <w:t>enjoy</w:t>
+      </w:r>
+      <w:r>
+        <w:rPr>
+          <w:rFonts w:asciiTheme="minorHAnsi" w:eastAsia="Times New Roman" w:hAnsiTheme="minorHAnsi" w:cstheme="minorHAnsi"/>
+        </w:rPr>
+        <w:t xml:space="preserve">” both get tokenized as “not </w:t>
+      </w:r>
+      <w:r>
+        <w:rPr>
+          <w:rFonts w:asciiTheme="minorHAnsi" w:eastAsia="Times New Roman" w:hAnsiTheme="minorHAnsi" w:cstheme="minorHAnsi"/>
+        </w:rPr>
+        <w:t>enjoy</w:t>
+      </w:r>
+      <w:r>
+        <w:rPr>
+          <w:rFonts w:asciiTheme="minorHAnsi" w:eastAsia="Times New Roman" w:hAnsiTheme="minorHAnsi" w:cstheme="minorHAnsi"/>
+        </w:rPr>
+        <w:t>”, increasing their predictive power</w:t>
+      </w:r>
+      <w:r>
+        <w:rPr>
+          <w:rFonts w:asciiTheme="minorHAnsi" w:eastAsia="Times New Roman" w:hAnsiTheme="minorHAnsi" w:cstheme="minorHAnsi"/>
+        </w:rPr>
+        <w:t xml:space="preserve"> while remaining interpretable</w:t>
+      </w:r>
+      <w:r>
+        <w:rPr>
+          <w:rFonts w:asciiTheme="minorHAnsi" w:eastAsia="Times New Roman" w:hAnsiTheme="minorHAnsi" w:cstheme="minorHAnsi"/>
+        </w:rPr>
+        <w:t>.</w:t>
       </w:r>
     </w:p>
     <w:p>
@@ -628,21 +720,7 @@
         <w:rPr>
           <w:rFonts w:asciiTheme="minorHAnsi" w:eastAsia="Times New Roman" w:hAnsiTheme="minorHAnsi" w:cstheme="minorHAnsi"/>
         </w:rPr>
-        <w:t xml:space="preserve">were found. The values all make enough sense and are </w:t>
-      </w:r>
-      <w:proofErr w:type="gramStart"/>
-      <w:r>
-        <w:rPr>
-          <w:rFonts w:asciiTheme="minorHAnsi" w:eastAsia="Times New Roman" w:hAnsiTheme="minorHAnsi" w:cstheme="minorHAnsi"/>
-        </w:rPr>
-        <w:t>fairly intuitive</w:t>
-      </w:r>
-      <w:proofErr w:type="gramEnd"/>
-      <w:r>
-        <w:rPr>
-          <w:rFonts w:asciiTheme="minorHAnsi" w:eastAsia="Times New Roman" w:hAnsiTheme="minorHAnsi" w:cstheme="minorHAnsi"/>
-        </w:rPr>
-        <w:t xml:space="preserve"> predictors of sentiment.</w:t>
+        <w:t>were found. The values all make enough sense and are fairly intuitive predictors of sentiment.</w:t>
       </w:r>
     </w:p>
     <w:p>
@@ -747,78 +825,38 @@
           <w:kern w:val="0"/>
           <w14:ligatures w14:val="none"/>
         </w:rPr>
-        <w:t xml:space="preserve">6 tokens reflect that. Most of the other tokens are very interpretable, </w:t>
-      </w:r>
-      <w:proofErr w:type="gramStart"/>
-      <w:r>
+        <w:t>6 tokens reflect that. Most of the other tokens are very interpretable, with the exception of 'mst3k' which seems to refer to Mystery Science Theater 3000.</w:t>
+      </w:r>
+    </w:p>
+    <w:p>
+      <w:pPr>
+        <w:spacing w:after="0" w:line="240" w:lineRule="auto"/>
         <w:rPr>
           <w:rFonts w:asciiTheme="minorHAnsi" w:eastAsia="Times New Roman" w:hAnsiTheme="minorHAnsi" w:cstheme="minorHAnsi"/>
           <w:color w:val="auto"/>
           <w:kern w:val="0"/>
           <w14:ligatures w14:val="none"/>
         </w:rPr>
-        <w:t>with the exception of</w:t>
-      </w:r>
-      <w:proofErr w:type="gramEnd"/>
-      <w:r>
+      </w:pPr>
+    </w:p>
+    <w:p>
+      <w:pPr>
+        <w:spacing w:after="0" w:line="240" w:lineRule="auto"/>
         <w:rPr>
           <w:rFonts w:asciiTheme="minorHAnsi" w:eastAsia="Times New Roman" w:hAnsiTheme="minorHAnsi" w:cstheme="minorHAnsi"/>
           <w:color w:val="auto"/>
           <w:kern w:val="0"/>
           <w14:ligatures w14:val="none"/>
         </w:rPr>
-        <w:t xml:space="preserve"> 'mst3k' which seems to refer to Mystery Science Theater 3000.</w:t>
-      </w:r>
-    </w:p>
-    <w:p>
-      <w:pPr>
-        <w:spacing w:after="0" w:line="240" w:lineRule="auto"/>
+      </w:pPr>
+      <w:r>
         <w:rPr>
           <w:rFonts w:asciiTheme="minorHAnsi" w:eastAsia="Times New Roman" w:hAnsiTheme="minorHAnsi" w:cstheme="minorHAnsi"/>
           <w:color w:val="auto"/>
           <w:kern w:val="0"/>
           <w14:ligatures w14:val="none"/>
         </w:rPr>
-      </w:pPr>
-    </w:p>
-    <w:p>
-      <w:pPr>
-        <w:spacing w:after="0" w:line="240" w:lineRule="auto"/>
-        <w:rPr>
-          <w:rFonts w:asciiTheme="minorHAnsi" w:eastAsia="Times New Roman" w:hAnsiTheme="minorHAnsi" w:cstheme="minorHAnsi"/>
-          <w:color w:val="auto"/>
-          <w:kern w:val="0"/>
-          <w14:ligatures w14:val="none"/>
-        </w:rPr>
-      </w:pPr>
-      <w:r>
-        <w:rPr>
-          <w:rFonts w:asciiTheme="minorHAnsi" w:eastAsia="Times New Roman" w:hAnsiTheme="minorHAnsi" w:cstheme="minorHAnsi"/>
-          <w:color w:val="auto"/>
-          <w:kern w:val="0"/>
-          <w14:ligatures w14:val="none"/>
-        </w:rPr>
-        <w:t>The inclusion of films being funny (or more accurately not funny for the prediction of negative sentiment) was interesting, and not a thought that immediately came to mind, but makes sense. It leads to the hypothesis that if categories were included (or mined through latent semantic analysis), we could likely perform even better with weights like “funny” being used for comedy, “suspenseful” being used in thrillers, or “casting” being used for dramas (</w:t>
-      </w:r>
-      <w:proofErr w:type="gramStart"/>
-      <w:r>
-        <w:rPr>
-          <w:rFonts w:asciiTheme="minorHAnsi" w:eastAsia="Times New Roman" w:hAnsiTheme="minorHAnsi" w:cstheme="minorHAnsi"/>
-          <w:color w:val="auto"/>
-          <w:kern w:val="0"/>
-          <w14:ligatures w14:val="none"/>
-        </w:rPr>
-        <w:t>e.g.</w:t>
-      </w:r>
-      <w:proofErr w:type="gramEnd"/>
-      <w:r>
-        <w:rPr>
-          <w:rFonts w:asciiTheme="minorHAnsi" w:eastAsia="Times New Roman" w:hAnsiTheme="minorHAnsi" w:cstheme="minorHAnsi"/>
-          <w:color w:val="auto"/>
-          <w:kern w:val="0"/>
-          <w14:ligatures w14:val="none"/>
-        </w:rPr>
-        <w:t xml:space="preserve"> weighting the importance of certain words in based on genre).</w:t>
+        <w:t>The inclusion of films being funny (or more accurately not funny for the prediction of negative sentiment) was interesting, and not a thought that immediately came to mind, but makes sense. It leads to the hypothesis that if categories were included (or mined through latent semantic analysis), we could likely perform even better with weights like “funny” being used for comedy, “suspenseful” being used in thrillers, or “casting” being used for dramas (e.g. weighting the importance of certain words in based on genre).</w:t>
       </w:r>
     </w:p>
     <w:p>
@@ -967,7 +1005,7 @@
                 <w:rFonts w:asciiTheme="minorHAnsi" w:hAnsiTheme="minorHAnsi" w:cstheme="minorHAnsi"/>
                 <w:color w:val="auto"/>
               </w:rPr>
-              <w:t>0.9616746755893664</w:t>
+              <w:t>0.9616726083797218</w:t>
             </w:r>
           </w:p>
         </w:tc>
@@ -1014,7 +1052,7 @@
                 <w:rFonts w:asciiTheme="minorHAnsi" w:hAnsiTheme="minorHAnsi" w:cstheme="minorHAnsi"/>
                 <w:color w:val="auto"/>
               </w:rPr>
-              <w:t>0.9616008961805649</w:t>
+              <w:t>0.9616009217810427</w:t>
             </w:r>
           </w:p>
         </w:tc>
@@ -1061,7 +1099,7 @@
                 <w:rFonts w:asciiTheme="minorHAnsi" w:hAnsiTheme="minorHAnsi" w:cstheme="minorHAnsi"/>
                 <w:color w:val="auto"/>
               </w:rPr>
-              <w:t>0.9610768793284521</w:t>
+              <w:t>0.9610771609287114</w:t>
             </w:r>
           </w:p>
         </w:tc>
@@ -1108,7 +1146,7 @@
                 <w:rFonts w:asciiTheme="minorHAnsi" w:hAnsiTheme="minorHAnsi" w:cstheme="minorHAnsi"/>
                 <w:color w:val="auto"/>
               </w:rPr>
-              <w:t>0.9621500749760479</w:t>
+              <w:t>0.9621485005750404</w:t>
             </w:r>
           </w:p>
         </w:tc>
@@ -1155,7 +1193,7 @@
                 <w:rFonts w:asciiTheme="minorHAnsi" w:hAnsiTheme="minorHAnsi" w:cstheme="minorHAnsi"/>
                 <w:color w:val="auto"/>
               </w:rPr>
-              <w:t>0.9620394411343214</w:t>
+              <w:t>0.96203883948773</w:t>
             </w:r>
           </w:p>
         </w:tc>
@@ -1297,7 +1335,7 @@
                 <w:rFonts w:asciiTheme="minorHAnsi" w:hAnsiTheme="minorHAnsi" w:cstheme="minorHAnsi"/>
                 <w:color w:val="auto"/>
               </w:rPr>
-              <w:t>161.37855577468872</w:t>
+              <w:t>186.57749891281128</w:t>
             </w:r>
           </w:p>
         </w:tc>
@@ -1344,7 +1382,7 @@
                 <w:rFonts w:asciiTheme="minorHAnsi" w:hAnsiTheme="minorHAnsi" w:cstheme="minorHAnsi"/>
                 <w:color w:val="auto"/>
               </w:rPr>
-              <w:t>163.2076027393341</w:t>
+              <w:t>187.39333772659302</w:t>
             </w:r>
           </w:p>
         </w:tc>
@@ -1391,7 +1429,7 @@
                 <w:rFonts w:asciiTheme="minorHAnsi" w:hAnsiTheme="minorHAnsi" w:cstheme="minorHAnsi"/>
                 <w:color w:val="auto"/>
               </w:rPr>
-              <w:t>160.60091280937195</w:t>
+              <w:t>187.07028603553772</w:t>
             </w:r>
           </w:p>
         </w:tc>
@@ -1438,7 +1476,7 @@
                 <w:rFonts w:asciiTheme="minorHAnsi" w:hAnsiTheme="minorHAnsi" w:cstheme="minorHAnsi"/>
                 <w:color w:val="auto"/>
               </w:rPr>
-              <w:t>166.03499817848206</w:t>
+              <w:t>191.3993124961853</w:t>
             </w:r>
           </w:p>
         </w:tc>
@@ -1485,7 +1523,7 @@
                 <w:rFonts w:asciiTheme="minorHAnsi" w:hAnsiTheme="minorHAnsi" w:cstheme="minorHAnsi"/>
                 <w:color w:val="auto"/>
               </w:rPr>
-              <w:t>163.70697665214539</w:t>
+              <w:t>187.2207088470459</w:t>
             </w:r>
           </w:p>
         </w:tc>
@@ -1531,7 +1569,19 @@
         <w:rPr>
           <w:rFonts w:asciiTheme="minorHAnsi" w:eastAsia="Times New Roman" w:hAnsiTheme="minorHAnsi" w:cstheme="minorHAnsi"/>
         </w:rPr>
-        <w:t xml:space="preserve">CPU: AMD Ryzen 7 5700G </w:t>
+        <w:t xml:space="preserve">CPU: </w:t>
+      </w:r>
+      <w:r>
+        <w:rPr>
+          <w:rFonts w:asciiTheme="minorHAnsi" w:eastAsia="Times New Roman" w:hAnsiTheme="minorHAnsi" w:cstheme="minorHAnsi"/>
+        </w:rPr>
+        <w:t>Intel i7-7700</w:t>
+      </w:r>
+      <w:r>
+        <w:rPr>
+          <w:rFonts w:asciiTheme="minorHAnsi" w:eastAsia="Times New Roman" w:hAnsiTheme="minorHAnsi" w:cstheme="minorHAnsi"/>
+        </w:rPr>
+        <w:t xml:space="preserve"> </w:t>
       </w:r>
     </w:p>
     <w:p>
@@ -1550,7 +1600,19 @@
         <w:rPr>
           <w:rFonts w:asciiTheme="minorHAnsi" w:eastAsia="Times New Roman" w:hAnsiTheme="minorHAnsi" w:cstheme="minorHAnsi"/>
         </w:rPr>
-        <w:t xml:space="preserve">Cores/threads: 8/16 </w:t>
+        <w:t xml:space="preserve">Cores/threads: </w:t>
+      </w:r>
+      <w:r>
+        <w:rPr>
+          <w:rFonts w:asciiTheme="minorHAnsi" w:eastAsia="Times New Roman" w:hAnsiTheme="minorHAnsi" w:cstheme="minorHAnsi"/>
+        </w:rPr>
+        <w:t>4/8</w:t>
+      </w:r>
+      <w:r>
+        <w:rPr>
+          <w:rFonts w:asciiTheme="minorHAnsi" w:eastAsia="Times New Roman" w:hAnsiTheme="minorHAnsi" w:cstheme="minorHAnsi"/>
+        </w:rPr>
+        <w:t xml:space="preserve"> </w:t>
       </w:r>
     </w:p>
     <w:p>
@@ -1569,7 +1631,31 @@
         <w:rPr>
           <w:rFonts w:asciiTheme="minorHAnsi" w:eastAsia="Times New Roman" w:hAnsiTheme="minorHAnsi" w:cstheme="minorHAnsi"/>
         </w:rPr>
-        <w:t xml:space="preserve">Clock/boost speed: 3.8/4.6GHz </w:t>
+        <w:t>Clock/boost speed: 3.</w:t>
+      </w:r>
+      <w:r>
+        <w:rPr>
+          <w:rFonts w:asciiTheme="minorHAnsi" w:eastAsia="Times New Roman" w:hAnsiTheme="minorHAnsi" w:cstheme="minorHAnsi"/>
+        </w:rPr>
+        <w:t>6</w:t>
+      </w:r>
+      <w:r>
+        <w:rPr>
+          <w:rFonts w:asciiTheme="minorHAnsi" w:eastAsia="Times New Roman" w:hAnsiTheme="minorHAnsi" w:cstheme="minorHAnsi"/>
+        </w:rPr>
+        <w:t>/4.</w:t>
+      </w:r>
+      <w:r>
+        <w:rPr>
+          <w:rFonts w:asciiTheme="minorHAnsi" w:eastAsia="Times New Roman" w:hAnsiTheme="minorHAnsi" w:cstheme="minorHAnsi"/>
+        </w:rPr>
+        <w:t>2</w:t>
+      </w:r>
+      <w:r>
+        <w:rPr>
+          <w:rFonts w:asciiTheme="minorHAnsi" w:eastAsia="Times New Roman" w:hAnsiTheme="minorHAnsi" w:cstheme="minorHAnsi"/>
+        </w:rPr>
+        <w:t xml:space="preserve">GHz </w:t>
       </w:r>
     </w:p>
     <w:p>
@@ -1588,7 +1674,43 @@
         <w:rPr>
           <w:rFonts w:asciiTheme="minorHAnsi" w:eastAsia="Times New Roman" w:hAnsiTheme="minorHAnsi" w:cstheme="minorHAnsi"/>
         </w:rPr>
-        <w:t xml:space="preserve">Cache Size: L1: 512 KB, L2: 4.0 MB, L3: 16 MB </w:t>
+        <w:t xml:space="preserve">Cache Size: L1: </w:t>
+      </w:r>
+      <w:r>
+        <w:rPr>
+          <w:rFonts w:asciiTheme="minorHAnsi" w:eastAsia="Times New Roman" w:hAnsiTheme="minorHAnsi" w:cstheme="minorHAnsi"/>
+        </w:rPr>
+        <w:t>128</w:t>
+      </w:r>
+      <w:r>
+        <w:rPr>
+          <w:rFonts w:asciiTheme="minorHAnsi" w:eastAsia="Times New Roman" w:hAnsiTheme="minorHAnsi" w:cstheme="minorHAnsi"/>
+        </w:rPr>
+        <w:t xml:space="preserve"> KB, L2: </w:t>
+      </w:r>
+      <w:r>
+        <w:rPr>
+          <w:rFonts w:asciiTheme="minorHAnsi" w:eastAsia="Times New Roman" w:hAnsiTheme="minorHAnsi" w:cstheme="minorHAnsi"/>
+        </w:rPr>
+        <w:t>1</w:t>
+      </w:r>
+      <w:r>
+        <w:rPr>
+          <w:rFonts w:asciiTheme="minorHAnsi" w:eastAsia="Times New Roman" w:hAnsiTheme="minorHAnsi" w:cstheme="minorHAnsi"/>
+        </w:rPr>
+        <w:t xml:space="preserve"> MB, L3: </w:t>
+      </w:r>
+      <w:r>
+        <w:rPr>
+          <w:rFonts w:asciiTheme="minorHAnsi" w:eastAsia="Times New Roman" w:hAnsiTheme="minorHAnsi" w:cstheme="minorHAnsi"/>
+        </w:rPr>
+        <w:t>8</w:t>
+      </w:r>
+      <w:r>
+        <w:rPr>
+          <w:rFonts w:asciiTheme="minorHAnsi" w:eastAsia="Times New Roman" w:hAnsiTheme="minorHAnsi" w:cstheme="minorHAnsi"/>
+        </w:rPr>
+        <w:t xml:space="preserve"> MB </w:t>
       </w:r>
     </w:p>
     <w:p>
@@ -1626,21 +1748,7 @@
         <w:rPr>
           <w:rFonts w:asciiTheme="minorHAnsi" w:eastAsia="Times New Roman" w:hAnsiTheme="minorHAnsi" w:cstheme="minorHAnsi"/>
         </w:rPr>
-        <w:t xml:space="preserve">GPU not </w:t>
-      </w:r>
-      <w:proofErr w:type="gramStart"/>
-      <w:r>
-        <w:rPr>
-          <w:rFonts w:asciiTheme="minorHAnsi" w:eastAsia="Times New Roman" w:hAnsiTheme="minorHAnsi" w:cstheme="minorHAnsi"/>
-        </w:rPr>
-        <w:t>used</w:t>
-      </w:r>
-      <w:proofErr w:type="gramEnd"/>
-      <w:r>
-        <w:rPr>
-          <w:rFonts w:asciiTheme="minorHAnsi" w:eastAsia="Times New Roman" w:hAnsiTheme="minorHAnsi" w:cstheme="minorHAnsi"/>
-        </w:rPr>
-        <w:t xml:space="preserve"> </w:t>
+        <w:t xml:space="preserve">GPU not used </w:t>
       </w:r>
     </w:p>
     <w:sectPr>
@@ -2960,15 +3068,6 @@
 </file>
 
 <file path=customXml/item1.xml><?xml version="1.0" encoding="utf-8"?>
-<?mso-contentType ?>
-<FormTemplates xmlns="http://schemas.microsoft.com/sharepoint/v3/contenttype/forms">
-  <Display>DocumentLibraryForm</Display>
-  <Edit>DocumentLibraryForm</Edit>
-  <New>DocumentLibraryForm</New>
-</FormTemplates>
-</file>
-
-<file path=customXml/item2.xml><?xml version="1.0" encoding="utf-8"?>
 <ct:contentTypeSchema xmlns:ct="http://schemas.microsoft.com/office/2006/metadata/contentType" xmlns:ma="http://schemas.microsoft.com/office/2006/metadata/properties/metaAttributes" ct:_="" ma:_="" ma:contentTypeName="Document" ma:contentTypeID="0x010100E0C70DCA9231304BAF1908D63859B37A" ma:contentTypeVersion="12" ma:contentTypeDescription="Create a new document." ma:contentTypeScope="" ma:versionID="1bdbd9bf486c06e98d1176350460691b">
   <xsd:schema xmlns:xsd="http://www.w3.org/2001/XMLSchema" xmlns:xs="http://www.w3.org/2001/XMLSchema" xmlns:p="http://schemas.microsoft.com/office/2006/metadata/properties" xmlns:ns2="39d5a065-9337-4da7-80d8-4aeb95ffce11" xmlns:ns3="7a1fcaad-fe5b-4fe6-86bc-e62feca3d1d3" targetNamespace="http://schemas.microsoft.com/office/2006/metadata/properties" ma:root="true" ma:fieldsID="9532d8ad14b36fa93afce6dcc09f7de1" ns2:_="" ns3:_="">
     <xsd:import namespace="39d5a065-9337-4da7-80d8-4aeb95ffce11"/>
@@ -3185,15 +3284,16 @@
 </ct:contentTypeSchema>
 </file>
 
-<file path=customXml/itemProps1.xml><?xml version="1.0" encoding="utf-8"?>
-<ds:datastoreItem xmlns:ds="http://schemas.openxmlformats.org/officeDocument/2006/customXml" ds:itemID="{599373C2-2406-46A2-A7EB-EE482A7CB9B8}">
-  <ds:schemaRefs>
-    <ds:schemaRef ds:uri="http://schemas.microsoft.com/sharepoint/v3/contenttype/forms"/>
-  </ds:schemaRefs>
-</ds:datastoreItem>
+<file path=customXml/item2.xml><?xml version="1.0" encoding="utf-8"?>
+<?mso-contentType ?>
+<FormTemplates xmlns="http://schemas.microsoft.com/sharepoint/v3/contenttype/forms">
+  <Display>DocumentLibraryForm</Display>
+  <Edit>DocumentLibraryForm</Edit>
+  <New>DocumentLibraryForm</New>
+</FormTemplates>
 </file>
 
-<file path=customXml/itemProps2.xml><?xml version="1.0" encoding="utf-8"?>
+<file path=customXml/itemProps1.xml><?xml version="1.0" encoding="utf-8"?>
 <ds:datastoreItem xmlns:ds="http://schemas.openxmlformats.org/officeDocument/2006/customXml" ds:itemID="{C7AD3128-0730-41BD-8344-4D556DC979C0}">
   <ds:schemaRefs>
     <ds:schemaRef ds:uri="http://schemas.microsoft.com/office/2006/metadata/contentType"/>
@@ -3210,4 +3310,12 @@
     <ds:schemaRef ds:uri="http://schemas.microsoft.com/internal/obd"/>
   </ds:schemaRefs>
 </ds:datastoreItem>
+</file>
+
+<file path=customXml/itemProps2.xml><?xml version="1.0" encoding="utf-8"?>
+<ds:datastoreItem xmlns:ds="http://schemas.openxmlformats.org/officeDocument/2006/customXml" ds:itemID="{599373C2-2406-46A2-A7EB-EE482A7CB9B8}">
+  <ds:schemaRefs>
+    <ds:schemaRef ds:uri="http://schemas.microsoft.com/sharepoint/v3/contenttype/forms"/>
+  </ds:schemaRefs>
+</ds:datastoreItem>
 </file>
</xml_diff>